<commit_message>
añadido boton de logout a la navbar, modificado model de empleado para que incluya nombre del hotel al que pertenece, modificada consulta que recoge empleados del hotel del admin para que recoja tambien el nombre del hotel, creada tabla para mostrar los empleados en menu admin con un boton de eliminar al que se le pasa la id del empleado
</commit_message>
<xml_diff>
--- a/documentacion/bibliografia.docx
+++ b/documentacion/bibliografia.docx
@@ -1,14 +1,46 @@
 
 <file path=word/document.xml><?xml version="1.0" encoding="utf-8"?>
-<w:document xmlns:wpc="http://schemas.microsoft.com/office/word/2010/wordprocessingCanvas" xmlns:cx="http://schemas.microsoft.com/office/drawing/2014/chartex" xmlns:cx1="http://schemas.microsoft.com/office/drawing/2015/9/8/chartex" xmlns:cx2="http://schemas.microsoft.com/office/drawing/2015/10/21/chartex" xmlns:cx3="http://schemas.microsoft.com/office/drawing/2016/5/9/chartex" xmlns:cx4="http://schemas.microsoft.com/office/drawing/2016/5/10/chartex" xmlns:cx5="http://schemas.microsoft.com/office/drawing/2016/5/11/chartex" xmlns:cx6="http://schemas.microsoft.com/office/drawing/2016/5/12/chartex" xmlns:cx7="http://schemas.microsoft.com/office/drawing/2016/5/13/chartex" xmlns:cx8="http://schemas.microsoft.com/office/drawing/2016/5/14/chartex" xmlns:mc="http://schemas.openxmlformats.org/markup-compatibility/2006" xmlns:aink="http://schemas.microsoft.com/office/drawing/2016/ink" xmlns:am3d="http://schemas.microsoft.com/office/drawing/2017/model3d" xmlns:o="urn:schemas-microsoft-com:office:office" xmlns:r="http://schemas.openxmlformats.org/officeDocument/2006/relationships" xmlns:m="http://schemas.openxmlformats.org/officeDocument/2006/math" xmlns:v="urn:schemas-microsoft-com:vml" xmlns:wp14="http://schemas.microsoft.com/office/word/2010/wordprocessingDrawing" xmlns:wp="http://schemas.openxmlformats.org/drawingml/2006/wordprocessingDrawing" xmlns:w10="urn:schemas-microsoft-com:office:word" xmlns:w="http://schemas.openxmlformats.org/wordprocessingml/2006/main" xmlns:w14="http://schemas.microsoft.com/office/word/2010/wordml" xmlns:w15="http://schemas.microsoft.com/office/word/2012/wordml" xmlns:w16cex="http://schemas.microsoft.com/office/word/2018/wordml/cex" xmlns:w16cid="http://schemas.microsoft.com/office/word/2016/wordml/cid" xmlns:w16="http://schemas.microsoft.com/office/word/2018/wordml" xmlns:w16sdtdh="http://schemas.microsoft.com/office/word/2020/wordml/sdtdatahash" xmlns:w16se="http://schemas.microsoft.com/office/word/2015/wordml/symex" xmlns:wpg="http://schemas.microsoft.com/office/word/2010/wordprocessingGroup" xmlns:wpi="http://schemas.microsoft.com/office/word/2010/wordprocessingInk" xmlns:wne="http://schemas.microsoft.com/office/word/2006/wordml" xmlns:wps="http://schemas.microsoft.com/office/word/2010/wordprocessingShape" mc:Ignorable="w14 w15 w16se w16cid w16 w16cex w16sdtdh wp14">
+<w:document xmlns:wpc="http://schemas.microsoft.com/office/word/2010/wordprocessingCanvas" xmlns:cx="http://schemas.microsoft.com/office/drawing/2014/chartex" xmlns:cx1="http://schemas.microsoft.com/office/drawing/2015/9/8/chartex" xmlns:cx2="http://schemas.microsoft.com/office/drawing/2015/10/21/chartex" xmlns:cx3="http://schemas.microsoft.com/office/drawing/2016/5/9/chartex" xmlns:cx4="http://schemas.microsoft.com/office/drawing/2016/5/10/chartex" xmlns:cx5="http://schemas.microsoft.com/office/drawing/2016/5/11/chartex" xmlns:cx6="http://schemas.microsoft.com/office/drawing/2016/5/12/chartex" xmlns:cx7="http://schemas.microsoft.com/office/drawing/2016/5/13/chartex" xmlns:cx8="http://schemas.microsoft.com/office/drawing/2016/5/14/chartex" xmlns:mc="http://schemas.openxmlformats.org/markup-compatibility/2006" xmlns:aink="http://schemas.microsoft.com/office/drawing/2016/ink" xmlns:am3d="http://schemas.microsoft.com/office/drawing/2017/model3d" xmlns:o="urn:schemas-microsoft-com:office:office" xmlns:oel="http://schemas.microsoft.com/office/2019/extlst" xmlns:r="http://schemas.openxmlformats.org/officeDocument/2006/relationships" xmlns:m="http://schemas.openxmlformats.org/officeDocument/2006/math" xmlns:v="urn:schemas-microsoft-com:vml" xmlns:wp14="http://schemas.microsoft.com/office/word/2010/wordprocessingDrawing" xmlns:wp="http://schemas.openxmlformats.org/drawingml/2006/wordprocessingDrawing" xmlns:w10="urn:schemas-microsoft-com:office:word" xmlns:w="http://schemas.openxmlformats.org/wordprocessingml/2006/main" xmlns:w14="http://schemas.microsoft.com/office/word/2010/wordml" xmlns:w15="http://schemas.microsoft.com/office/word/2012/wordml" xmlns:w16cex="http://schemas.microsoft.com/office/word/2018/wordml/cex" xmlns:w16cid="http://schemas.microsoft.com/office/word/2016/wordml/cid" xmlns:w16="http://schemas.microsoft.com/office/word/2018/wordml" xmlns:w16sdtdh="http://schemas.microsoft.com/office/word/2020/wordml/sdtdatahash" xmlns:w16se="http://schemas.microsoft.com/office/word/2015/wordml/symex" xmlns:wpg="http://schemas.microsoft.com/office/word/2010/wordprocessingGroup" xmlns:wpi="http://schemas.microsoft.com/office/word/2010/wordprocessingInk" xmlns:wne="http://schemas.microsoft.com/office/word/2006/wordml" xmlns:wps="http://schemas.microsoft.com/office/word/2010/wordprocessingShape" mc:Ignorable="w14 w15 w16se w16cid w16 w16cex w16sdtdh wp14">
   <w:body>
+    <w:p>
+      <w:r>
+        <w:t>Documentación oficial Angular</w:t>
+      </w:r>
+    </w:p>
+    <w:p>
+      <w:hyperlink r:id="rId4" w:history="1">
+        <w:r>
+          <w:rPr>
+            <w:rStyle w:val="Hipervnculo"/>
+          </w:rPr>
+          <w:t>https://angular.io/docs</w:t>
+        </w:r>
+      </w:hyperlink>
+    </w:p>
+    <w:p/>
+    <w:p>
+      <w:r>
+        <w:t>Biblioteca materials de Angular</w:t>
+      </w:r>
+    </w:p>
+    <w:p>
+      <w:hyperlink r:id="rId5" w:history="1">
+        <w:r>
+          <w:rPr>
+            <w:rStyle w:val="Hipervnculo"/>
+          </w:rPr>
+          <w:t>https://v7.material.angular.io/</w:t>
+        </w:r>
+      </w:hyperlink>
+    </w:p>
+    <w:p/>
     <w:p>
       <w:r>
         <w:t>Creacion de temas personalizados con angular</w:t>
       </w:r>
     </w:p>
     <w:p>
-      <w:hyperlink r:id="rId4" w:history="1">
+      <w:hyperlink r:id="rId6" w:history="1">
         <w:r>
           <w:rPr>
             <w:rStyle w:val="Hipervnculo"/>
@@ -24,7 +56,7 @@
       </w:r>
     </w:p>
     <w:p>
-      <w:hyperlink r:id="rId5" w:history="1">
+      <w:hyperlink r:id="rId7" w:history="1">
         <w:r>
           <w:rPr>
             <w:rStyle w:val="Hipervnculo"/>
@@ -36,11 +68,19 @@
     <w:p/>
     <w:p>
       <w:r>
-        <w:t>como añadir una fuente</w:t>
+        <w:t>C</w:t>
       </w:r>
-    </w:p>
-    <w:p>
-      <w:hyperlink r:id="rId6" w:history="1">
+      <w:r>
+        <w:t>omo añadir una fuente</w:t>
+      </w:r>
+    </w:p>
+    <w:p>
+      <w:pPr>
+        <w:rPr>
+          <w:rStyle w:val="Hipervnculo"/>
+        </w:rPr>
+      </w:pPr>
+      <w:hyperlink r:id="rId8" w:history="1">
         <w:r>
           <w:rPr>
             <w:rStyle w:val="Hipervnculo"/>
@@ -49,6 +89,60 @@
         </w:r>
       </w:hyperlink>
     </w:p>
+    <w:p>
+      <w:pPr>
+        <w:rPr>
+          <w:rStyle w:val="Hipervnculo"/>
+        </w:rPr>
+      </w:pPr>
+    </w:p>
+    <w:p>
+      <w:pPr>
+        <w:rPr>
+          <w:rStyle w:val="Hipervnculo"/>
+          <w:color w:val="auto"/>
+          <w:u w:val="none"/>
+        </w:rPr>
+      </w:pPr>
+      <w:r>
+        <w:rPr>
+          <w:rStyle w:val="Hipervnculo"/>
+          <w:color w:val="auto"/>
+          <w:u w:val="none"/>
+        </w:rPr>
+        <w:t>Creacion de documento environment</w:t>
+      </w:r>
+    </w:p>
+    <w:p>
+      <w:hyperlink r:id="rId9" w:history="1">
+        <w:r>
+          <w:rPr>
+            <w:rStyle w:val="Hipervnculo"/>
+          </w:rPr>
+          <w:t>https://www.freecodecamp.org/news/how-to-use-node-environment-variables-with-a-dotenv-file-for-node-js-and-npm/</w:t>
+        </w:r>
+      </w:hyperlink>
+    </w:p>
+    <w:p/>
+    <w:p>
+      <w:r>
+        <w:t>Creación navbar responsiva</w:t>
+      </w:r>
+    </w:p>
+    <w:p>
+      <w:hyperlink r:id="rId10" w:history="1">
+        <w:r>
+          <w:rPr>
+            <w:rStyle w:val="Hipervnculo"/>
+          </w:rPr>
+          <w:t>https://zoaibkhan.com/blog/create-a-responsive-toolbar-in-angular-using-flex-layout/</w:t>
+        </w:r>
+      </w:hyperlink>
+    </w:p>
+    <w:p/>
+    <w:p/>
+    <w:p/>
+    <w:p/>
     <w:p/>
     <w:p/>
     <w:sectPr>
@@ -184,6 +278,7 @@
     <w:lsdException w:name="HTML Sample" w:semiHidden="1" w:unhideWhenUsed="1"/>
     <w:lsdException w:name="HTML Typewriter" w:semiHidden="1" w:unhideWhenUsed="1"/>
     <w:lsdException w:name="HTML Variable" w:semiHidden="1" w:unhideWhenUsed="1"/>
+    <w:lsdException w:name="Normal Table" w:semiHidden="1" w:unhideWhenUsed="1"/>
     <w:lsdException w:name="annotation subject" w:semiHidden="1" w:unhideWhenUsed="1"/>
     <w:lsdException w:name="No List" w:semiHidden="1" w:unhideWhenUsed="1"/>
     <w:lsdException w:name="Outline List 1" w:semiHidden="1" w:unhideWhenUsed="1"/>
@@ -226,8 +321,11 @@
     <w:lsdException w:name="Table Contemporary" w:semiHidden="1" w:unhideWhenUsed="1"/>
     <w:lsdException w:name="Table Elegant" w:semiHidden="1" w:unhideWhenUsed="1"/>
     <w:lsdException w:name="Table Professional" w:semiHidden="1" w:unhideWhenUsed="1"/>
+    <w:lsdException w:name="Table Subtle 1" w:semiHidden="1" w:unhideWhenUsed="1"/>
     <w:lsdException w:name="Table Subtle 2" w:semiHidden="1" w:unhideWhenUsed="1"/>
     <w:lsdException w:name="Table Web 1" w:semiHidden="1" w:unhideWhenUsed="1"/>
+    <w:lsdException w:name="Table Web 2" w:semiHidden="1" w:unhideWhenUsed="1"/>
+    <w:lsdException w:name="Table Web 3" w:semiHidden="1" w:unhideWhenUsed="1"/>
     <w:lsdException w:name="Balloon Text" w:semiHidden="1" w:unhideWhenUsed="1"/>
     <w:lsdException w:name="Table Grid" w:uiPriority="39"/>
     <w:lsdException w:name="Table Theme" w:semiHidden="1" w:unhideWhenUsed="1"/>

</xml_diff>